<commit_message>
Added a lot of new files
</commit_message>
<xml_diff>
--- a/word_files/2.Реферат.docx
+++ b/word_files/2.Реферат.docx
@@ -53,22 +53,29 @@
           <w:szCs w:val="28"/>
           <w:lang w:val="ru-RU"/>
         </w:rPr>
-        <w:t>8</w:t>
-      </w:r>
-      <w:r>
-        <w:rPr>
-          <w:rFonts w:cs="Times New Roman"/>
-          <w:szCs w:val="28"/>
-          <w:lang w:val="ru-RU"/>
-        </w:rPr>
-        <w:t>6</w:t>
-      </w:r>
-      <w:r>
-        <w:rPr>
-          <w:rFonts w:cs="Times New Roman"/>
-          <w:szCs w:val="28"/>
-        </w:rPr>
-        <w:t xml:space="preserve"> страниц, </w:t>
+        <w:t>103</w:t>
+      </w:r>
+      <w:r>
+        <w:rPr>
+          <w:rFonts w:cs="Times New Roman"/>
+          <w:szCs w:val="28"/>
+        </w:rPr>
+        <w:t xml:space="preserve"> страниц</w:t>
+      </w:r>
+      <w:r>
+        <w:rPr>
+          <w:rFonts w:cs="Times New Roman"/>
+          <w:szCs w:val="28"/>
+          <w:lang w:val="ru-RU"/>
+        </w:rPr>
+        <w:t>ы</w:t>
+      </w:r>
+      <w:r>
+        <w:rPr>
+          <w:rFonts w:cs="Times New Roman"/>
+          <w:szCs w:val="28"/>
+        </w:rPr>
+        <w:t xml:space="preserve">, </w:t>
       </w:r>
       <w:r>
         <w:rPr>
@@ -306,7 +313,6 @@
         </w:rPr>
         <w:t xml:space="preserve">, среда разработки </w:t>
       </w:r>
-      <w:proofErr w:type="spellStart"/>
       <w:r>
         <w:rPr>
           <w:rFonts w:cs="Times New Roman"/>
@@ -315,7 +321,6 @@
         </w:rPr>
         <w:t>Jetbrains</w:t>
       </w:r>
-      <w:proofErr w:type="spellEnd"/>
       <w:r>
         <w:rPr>
           <w:rFonts w:cs="Times New Roman"/>
@@ -324,7 +329,6 @@
         </w:rPr>
         <w:t xml:space="preserve"> </w:t>
       </w:r>
-      <w:proofErr w:type="spellStart"/>
       <w:r>
         <w:rPr>
           <w:rFonts w:cs="Times New Roman"/>
@@ -333,7 +337,6 @@
         </w:rPr>
         <w:t>RubyMine</w:t>
       </w:r>
-      <w:proofErr w:type="spellEnd"/>
       <w:r>
         <w:rPr>
           <w:rFonts w:cs="Times New Roman"/>
@@ -408,17 +411,8 @@
           <w:rFonts w:cs="Times New Roman"/>
           <w:szCs w:val="28"/>
         </w:rPr>
-        <w:t xml:space="preserve">, </w:t>
-      </w:r>
-      <w:proofErr w:type="spellStart"/>
-      <w:r>
-        <w:rPr>
-          <w:rFonts w:cs="Times New Roman"/>
-          <w:szCs w:val="28"/>
-        </w:rPr>
-        <w:t>предоставляющ</w:t>
-      </w:r>
-      <w:proofErr w:type="spellEnd"/>
+        <w:t>, предоставляющ</w:t>
+      </w:r>
       <w:r>
         <w:rPr>
           <w:rFonts w:cs="Times New Roman"/>
@@ -632,15 +626,7 @@
           <w:szCs w:val="28"/>
           <w:lang w:val="ru-RU"/>
         </w:rPr>
-        <w:t xml:space="preserve"> </w:t>
-      </w:r>
-      <w:r>
-        <w:rPr>
-          <w:rFonts w:cs="Times New Roman"/>
-          <w:szCs w:val="28"/>
-          <w:lang w:val="ru-RU"/>
-        </w:rPr>
-        <w:t>посредством добавления поддержки альтернативных способов ввода и обработки данных</w:t>
+        <w:t xml:space="preserve"> посредством добавления поддержки альтернативных способов ввода и обработки данных</w:t>
       </w:r>
       <w:r>
         <w:rPr>

</xml_diff>